<commit_message>
update technical evaluation enhancement by technical leader
</commit_message>
<xml_diff>
--- a/doc/Technical Evaluation_Enhancement.docx
+++ b/doc/Technical Evaluation_Enhancement.docx
@@ -174,6 +174,17 @@
             <w:r>
               <w:t>Maintain function</w:t>
             </w:r>
+            <w:r>
+              <w:t xml:space="preserve">, </w:t>
+            </w:r>
+            <w:r>
+              <w:t>Store Managemen</w:t>
+            </w:r>
+            <w:r>
+              <w:t xml:space="preserve"> function</w:t>
+            </w:r>
+            <w:bookmarkStart w:id="0" w:name="_GoBack"/>
+            <w:bookmarkEnd w:id="0"/>
           </w:p>
         </w:tc>
       </w:tr>
@@ -203,59 +214,9 @@
             <w:gridSpan w:val="2"/>
           </w:tcPr>
           <w:p>
-            <w:proofErr w:type="spellStart"/>
-            <w:r>
-              <w:t>MaintenanceController</w:t>
-            </w:r>
-            <w:proofErr w:type="spellEnd"/>
-            <w:r>
-              <w:t xml:space="preserve">, </w:t>
-            </w:r>
-            <w:proofErr w:type="spellStart"/>
-            <w:r>
-              <w:t>CoinLabelItemDisplay</w:t>
-            </w:r>
-            <w:proofErr w:type="spellEnd"/>
-            <w:r>
-              <w:t xml:space="preserve">, </w:t>
-            </w:r>
-            <w:proofErr w:type="spellStart"/>
-            <w:r>
-              <w:t>MaintenancePanel</w:t>
-            </w:r>
-            <w:proofErr w:type="spellEnd"/>
-            <w:r>
-              <w:t xml:space="preserve">, </w:t>
-            </w:r>
-            <w:proofErr w:type="spellStart"/>
-            <w:r>
-              <w:t>StoreController</w:t>
-            </w:r>
-            <w:proofErr w:type="spellEnd"/>
-            <w:r>
-              <w:t xml:space="preserve">, </w:t>
-            </w:r>
-            <w:proofErr w:type="spellStart"/>
-            <w:r>
-              <w:t>TotalCashButtonListener</w:t>
-            </w:r>
-            <w:proofErr w:type="spellEnd"/>
-            <w:r>
-              <w:t xml:space="preserve">, </w:t>
-            </w:r>
-            <w:proofErr w:type="spellStart"/>
-            <w:r>
-              <w:t>CoinDisplay</w:t>
-            </w:r>
-            <w:proofErr w:type="spellEnd"/>
-            <w:r>
-              <w:t xml:space="preserve">, </w:t>
-            </w:r>
-            <w:proofErr w:type="spellStart"/>
-            <w:r>
-              <w:t>CoinLabelItem</w:t>
-            </w:r>
-            <w:proofErr w:type="spellEnd"/>
+            <w:r>
+              <w:t>MaintenanceController, CoinLabelItemDisplay, MaintenancePanel, StoreController, TotalCashButtonListener, CoinDisplay, CoinLabelItem</w:t>
+            </w:r>
           </w:p>
         </w:tc>
       </w:tr>
@@ -300,7 +261,7 @@
                 <w:sz w:val="24"/>
                 <w:szCs w:val="24"/>
               </w:rPr>
-              <w:t xml:space="preserve">Upon user click button “Show total Cash Held”, required to display </w:t>
+              <w:t xml:space="preserve">Upon user click button “Show total Cash Held”, required to display quantity and amount by denomination instead of display of quantity of coins only.  On the left side of “Show total Cash Held” should display total amount and total quantity of coins instead of display total amount only.  Refer to the revised </w:t>
             </w:r>
             <w:r>
               <w:rPr>
@@ -308,7 +269,7 @@
                 <w:sz w:val="24"/>
                 <w:szCs w:val="24"/>
               </w:rPr>
-              <w:t xml:space="preserve">quantity </w:t>
+              <w:t>DesignModelReport.doc</w:t>
             </w:r>
             <w:r>
               <w:rPr>
@@ -316,83 +277,38 @@
                 <w:sz w:val="24"/>
                 <w:szCs w:val="24"/>
               </w:rPr>
-              <w:t xml:space="preserve">and amount by denomination instead of display of quantity of coins only.  On the left side of “Show total Cash Held” should display total amount and total quantity of coins instead of display total amount </w:t>
-            </w:r>
-            <w:proofErr w:type="gramStart"/>
+              <w:t xml:space="preserve"> issue </w:t>
+            </w:r>
             <w:r>
               <w:rPr>
                 <w:color w:val="000000" w:themeColor="text1"/>
                 <w:sz w:val="24"/>
                 <w:szCs w:val="24"/>
               </w:rPr>
-              <w:t>only.</w:t>
-            </w:r>
-            <w:proofErr w:type="gramEnd"/>
+              <w:t xml:space="preserve">5.0 </w:t>
+            </w:r>
             <w:r>
               <w:rPr>
                 <w:color w:val="000000" w:themeColor="text1"/>
                 <w:sz w:val="24"/>
                 <w:szCs w:val="24"/>
               </w:rPr>
-              <w:t xml:space="preserve">  Refer to the revised </w:t>
-            </w:r>
-            <w:r>
+              <w:t>for the design.</w:t>
+            </w:r>
+          </w:p>
+          <w:p>
+            <w:pPr>
               <w:rPr>
                 <w:color w:val="000000" w:themeColor="text1"/>
                 <w:sz w:val="24"/>
                 <w:szCs w:val="24"/>
               </w:rPr>
-              <w:t>DesignModelReport.doc</w:t>
-            </w:r>
-            <w:r>
-              <w:rPr>
-                <w:color w:val="000000" w:themeColor="text1"/>
-                <w:sz w:val="24"/>
-                <w:szCs w:val="24"/>
-              </w:rPr>
-              <w:t xml:space="preserve"> issue </w:t>
-            </w:r>
-            <w:r>
-              <w:rPr>
-                <w:color w:val="000000" w:themeColor="text1"/>
-                <w:sz w:val="24"/>
-                <w:szCs w:val="24"/>
-              </w:rPr>
-              <w:t>5.0</w:t>
-            </w:r>
-            <w:r>
-              <w:rPr>
-                <w:color w:val="000000" w:themeColor="text1"/>
-                <w:sz w:val="24"/>
-                <w:szCs w:val="24"/>
-              </w:rPr>
-              <w:t xml:space="preserve"> </w:t>
-            </w:r>
-            <w:r>
-              <w:rPr>
-                <w:color w:val="000000" w:themeColor="text1"/>
-                <w:sz w:val="24"/>
-                <w:szCs w:val="24"/>
-              </w:rPr>
-              <w:t>for the design.</w:t>
-            </w:r>
-          </w:p>
-          <w:p>
-            <w:pPr>
-              <w:rPr>
-                <w:color w:val="000000" w:themeColor="text1"/>
-                <w:sz w:val="24"/>
-                <w:szCs w:val="24"/>
-              </w:rPr>
             </w:pPr>
-          </w:p>
-          <w:p>
-            <w:bookmarkStart w:id="0" w:name="_GoBack"/>
-            <w:bookmarkEnd w:id="0"/>
           </w:p>
           <w:p/>
           <w:p/>
           <w:p/>
+          <w:p/>
         </w:tc>
       </w:tr>
       <w:tr>
@@ -432,46 +348,7 @@
           </w:p>
           <w:p>
             <w:r>
-              <w:t>MaintenanceController</w:t>
-            </w:r>
-            <w:r>
-              <w:t>.java</w:t>
-            </w:r>
-            <w:r>
-              <w:t>, CoinLabelItemDisplay</w:t>
-            </w:r>
-            <w:r>
-              <w:t>.java</w:t>
-            </w:r>
-            <w:r>
-              <w:t>, MaintenancePanel</w:t>
-            </w:r>
-            <w:r>
-              <w:t>.java</w:t>
-            </w:r>
-            <w:r>
-              <w:t>, StoreController</w:t>
-            </w:r>
-            <w:r>
-              <w:t>.java</w:t>
-            </w:r>
-            <w:r>
-              <w:t>, TotalCashButtonListener</w:t>
-            </w:r>
-            <w:r>
-              <w:t>.java</w:t>
-            </w:r>
-            <w:r>
-              <w:t>, CoinDisplay</w:t>
-            </w:r>
-            <w:r>
-              <w:t>.java</w:t>
-            </w:r>
-            <w:r>
-              <w:t>, CoinLabelItem</w:t>
-            </w:r>
-            <w:r>
-              <w:t>.java</w:t>
+              <w:t>MaintenanceController.java, CoinLabelItemDisplay.java, MaintenancePanel.java, StoreController.java, TotalCashButtonListener.java, CoinDisplay.java, CoinLabelItem.java</w:t>
             </w:r>
           </w:p>
           <w:p/>

</xml_diff>